<commit_message>
working on Editor revisions
</commit_message>
<xml_diff>
--- a/Manuscript/Journal of Hydrology submission 12-7-2015/Highlights.docx
+++ b/Manuscript/Journal of Hydrology submission 12-7-2015/Highlights.docx
@@ -10,9 +10,11 @@
           <w:numId w:val="1"/>
         </w:numPr>
       </w:pPr>
-      <w:bookmarkStart w:id="0" w:name="_GoBack"/>
-      <w:r>
-        <w:t>Human disturbance increased SSY</w:t>
+      <w:r>
+        <w:t xml:space="preserve">Human disturbance increased </w:t>
+      </w:r>
+      <w:r>
+        <w:t>suspended sediment yield</w:t>
       </w:r>
       <w:r>
         <w:t xml:space="preserve"> to Faga'alu Bay by 3.9x </w:t>
@@ -21,7 +23,6 @@
         <w:t>over pre-disturbance</w:t>
       </w:r>
     </w:p>
-    <w:bookmarkEnd w:id="0"/>
     <w:p>
       <w:pPr>
         <w:pStyle w:val="ListParagraph"/>
@@ -31,13 +32,16 @@
         </w:numPr>
       </w:pPr>
       <w:r>
-        <w:t xml:space="preserve">Qmax </w:t>
+        <w:t>Maximum event discharge</w:t>
+      </w:r>
+      <w:r>
+        <w:t xml:space="preserve"> </w:t>
       </w:r>
       <w:r>
         <w:t xml:space="preserve">was a good predictor of storm </w:t>
       </w:r>
       <w:r>
-        <w:t>SSY</w:t>
+        <w:t>suspended sediment yield</w:t>
       </w:r>
       <w:r>
         <w:t xml:space="preserve"> in disturbed and undisturbed watershed</w:t>
@@ -61,13 +65,15 @@
         <w:t>ed</w:t>
       </w:r>
       <w:r>
-        <w:t xml:space="preserve"> an empirical </w:t>
-      </w:r>
-      <w:r>
-        <w:t xml:space="preserve">SSY </w:t>
-      </w:r>
-      <w:r>
-        <w:t>model for a remo</w:t>
+        <w:t xml:space="preserve"> an empirical model </w:t>
+      </w:r>
+      <w:r>
+        <w:t>of suspended sediment yield from</w:t>
+      </w:r>
+      <w:bookmarkStart w:id="0" w:name="_GoBack"/>
+      <w:bookmarkEnd w:id="0"/>
+      <w:r>
+        <w:t xml:space="preserve"> a remo</w:t>
       </w:r>
       <w:r>
         <w:t>te, data-poor watershed</w:t>

</xml_diff>